<commit_message>
updated index.html and logo
</commit_message>
<xml_diff>
--- a/logo/hassine_noomen_logo.docx
+++ b/logo/hassine_noomen_logo.docx
@@ -61,16 +61,16 @@
         <mc:AlternateContent>
           <mc:Choice Requires="wps">
             <w:drawing>
-              <wp:anchor distT="0" distB="0" distL="114300" distR="114300" simplePos="0" relativeHeight="251678720" behindDoc="0" locked="0" layoutInCell="1" allowOverlap="1" wp14:anchorId="694A05E5" wp14:editId="57D112BC">
+              <wp:anchor distT="0" distB="0" distL="114300" distR="114300" simplePos="0" relativeHeight="251678720" behindDoc="0" locked="0" layoutInCell="1" allowOverlap="1" wp14:anchorId="5360B233" wp14:editId="3FA13BFF">
                 <wp:simplePos x="0" y="0"/>
                 <wp:positionH relativeFrom="column">
-                  <wp:posOffset>2185670</wp:posOffset>
+                  <wp:posOffset>2238375</wp:posOffset>
                 </wp:positionH>
                 <wp:positionV relativeFrom="paragraph">
-                  <wp:posOffset>653415</wp:posOffset>
+                  <wp:posOffset>720090</wp:posOffset>
                 </wp:positionV>
-                <wp:extent cx="1447800" cy="1415415"/>
-                <wp:effectExtent l="19050" t="19050" r="19050" b="13335"/>
+                <wp:extent cx="1295400" cy="1266825"/>
+                <wp:effectExtent l="19050" t="19050" r="19050" b="28575"/>
                 <wp:wrapNone/>
                 <wp:docPr id="5" name="Oval 5"/>
                 <wp:cNvGraphicFramePr/>
@@ -81,7 +81,7 @@
                       <wps:spPr>
                         <a:xfrm>
                           <a:off x="0" y="0"/>
-                          <a:ext cx="1447800" cy="1415415"/>
+                          <a:ext cx="1295400" cy="1266825"/>
                         </a:xfrm>
                         <a:prstGeom prst="ellipse">
                           <a:avLst/>
@@ -129,7 +129,7 @@
           </mc:Choice>
           <mc:Fallback>
             <w:pict>
-              <v:oval id="Oval 5" o:spid="_x0000_s1026" style="position:absolute;margin-left:172.1pt;margin-top:51.45pt;width:114pt;height:111.45pt;z-index:251678720;visibility:visible;mso-wrap-style:square;mso-width-percent:0;mso-height-percent:0;mso-wrap-distance-left:9pt;mso-wrap-distance-top:0;mso-wrap-distance-right:9pt;mso-wrap-distance-bottom:0;mso-position-horizontal:absolute;mso-position-horizontal-relative:text;mso-position-vertical:absolute;mso-position-vertical-relative:text;mso-width-percent:0;mso-height-percent:0;mso-width-relative:margin;mso-height-relative:margin;v-text-anchor:middle" o:gfxdata="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" filled="f" strokecolor="black [3213]" strokeweight="2.25pt"/>
+              <v:oval id="Oval 5" o:spid="_x0000_s1026" style="position:absolute;margin-left:176.25pt;margin-top:56.7pt;width:102pt;height:99.75pt;z-index:251678720;visibility:visible;mso-wrap-style:square;mso-width-percent:0;mso-height-percent:0;mso-wrap-distance-left:9pt;mso-wrap-distance-top:0;mso-wrap-distance-right:9pt;mso-wrap-distance-bottom:0;mso-position-horizontal:absolute;mso-position-horizontal-relative:text;mso-position-vertical:absolute;mso-position-vertical-relative:text;mso-width-percent:0;mso-height-percent:0;mso-width-relative:margin;mso-height-relative:margin;v-text-anchor:middle" o:gfxdata="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" filled="f" strokecolor="black [3213]" strokeweight="2.25pt"/>
             </w:pict>
           </mc:Fallback>
         </mc:AlternateContent>
@@ -143,84 +143,16 @@
         <mc:AlternateContent>
           <mc:Choice Requires="wps">
             <w:drawing>
-              <wp:anchor distT="0" distB="0" distL="114300" distR="114300" simplePos="0" relativeHeight="251679744" behindDoc="0" locked="0" layoutInCell="1" allowOverlap="1" wp14:anchorId="628C0BF4" wp14:editId="31B37C4A">
+              <wp:anchor distT="0" distB="0" distL="114300" distR="114300" simplePos="0" relativeHeight="251658224" behindDoc="0" locked="0" layoutInCell="1" allowOverlap="1" wp14:anchorId="133D95D4" wp14:editId="3CA9A661">
                 <wp:simplePos x="0" y="0"/>
                 <wp:positionH relativeFrom="column">
-                  <wp:posOffset>2313940</wp:posOffset>
+                  <wp:posOffset>2447290</wp:posOffset>
                 </wp:positionH>
                 <wp:positionV relativeFrom="paragraph">
-                  <wp:posOffset>1476375</wp:posOffset>
+                  <wp:posOffset>814705</wp:posOffset>
                 </wp:positionV>
-                <wp:extent cx="1190625" cy="0"/>
-                <wp:effectExtent l="0" t="0" r="9525" b="19050"/>
-                <wp:wrapNone/>
-                <wp:docPr id="1" name="Straight Connector 1"/>
-                <wp:cNvGraphicFramePr/>
-                <a:graphic xmlns:a="http://schemas.openxmlformats.org/drawingml/2006/main">
-                  <a:graphicData uri="http://schemas.microsoft.com/office/word/2010/wordprocessingShape">
-                    <wps:wsp>
-                      <wps:cNvCnPr/>
-                      <wps:spPr>
-                        <a:xfrm>
-                          <a:off x="0" y="0"/>
-                          <a:ext cx="1190625" cy="0"/>
-                        </a:xfrm>
-                        <a:prstGeom prst="line">
-                          <a:avLst/>
-                        </a:prstGeom>
-                        <a:ln w="19050">
-                          <a:solidFill>
-                            <a:schemeClr val="tx1"/>
-                          </a:solidFill>
-                        </a:ln>
-                      </wps:spPr>
-                      <wps:style>
-                        <a:lnRef idx="1">
-                          <a:schemeClr val="accent1"/>
-                        </a:lnRef>
-                        <a:fillRef idx="0">
-                          <a:schemeClr val="accent1"/>
-                        </a:fillRef>
-                        <a:effectRef idx="0">
-                          <a:schemeClr val="accent1"/>
-                        </a:effectRef>
-                        <a:fontRef idx="minor">
-                          <a:schemeClr val="tx1"/>
-                        </a:fontRef>
-                      </wps:style>
-                      <wps:bodyPr/>
-                    </wps:wsp>
-                  </a:graphicData>
-                </a:graphic>
-              </wp:anchor>
-            </w:drawing>
-          </mc:Choice>
-          <mc:Fallback>
-            <w:pict>
-              <v:line id="Straight Connector 1" o:spid="_x0000_s1026" style="position:absolute;z-index:251679744;visibility:visible;mso-wrap-style:square;mso-wrap-distance-left:9pt;mso-wrap-distance-top:0;mso-wrap-distance-right:9pt;mso-wrap-distance-bottom:0;mso-position-horizontal:absolute;mso-position-horizontal-relative:text;mso-position-vertical:absolute;mso-position-vertical-relative:text" from="182.2pt,116.25pt" to="275.95pt,116.25pt" o:gfxdata="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" strokecolor="black [3213]" strokeweight="1.5pt"/>
-            </w:pict>
-          </mc:Fallback>
-        </mc:AlternateContent>
-      </w:r>
-      <w:r>
-        <w:rPr>
-          <w:rFonts w:asciiTheme="majorBidi" w:hAnsiTheme="majorBidi" w:cstheme="majorBidi"/>
-          <w:noProof/>
-          <w:lang w:val="en-GB" w:eastAsia="en-GB"/>
-        </w:rPr>
-        <mc:AlternateContent>
-          <mc:Choice Requires="wps">
-            <w:drawing>
-              <wp:anchor distT="0" distB="0" distL="114300" distR="114300" simplePos="0" relativeHeight="251658224" behindDoc="0" locked="0" layoutInCell="1" allowOverlap="1" wp14:anchorId="4DB3E4E5" wp14:editId="09610002">
-                <wp:simplePos x="0" y="0"/>
-                <wp:positionH relativeFrom="column">
-                  <wp:posOffset>2147570</wp:posOffset>
-                </wp:positionH>
-                <wp:positionV relativeFrom="paragraph">
-                  <wp:posOffset>819150</wp:posOffset>
-                </wp:positionV>
-                <wp:extent cx="1524000" cy="1200150"/>
-                <wp:effectExtent l="0" t="0" r="0" b="0"/>
+                <wp:extent cx="876300" cy="1190625"/>
+                <wp:effectExtent l="0" t="0" r="0" b="9525"/>
                 <wp:wrapSquare wrapText="bothSides"/>
                 <wp:docPr id="3" name="Text Box 3"/>
                 <wp:cNvGraphicFramePr/>
@@ -231,7 +163,7 @@
                       <wps:spPr>
                         <a:xfrm>
                           <a:off x="0" y="0"/>
-                          <a:ext cx="1524000" cy="1200150"/>
+                          <a:ext cx="876300" cy="1190625"/>
                         </a:xfrm>
                         <a:prstGeom prst="rect">
                           <a:avLst/>
@@ -248,10 +180,10 @@
                             <w:pPr>
                               <w:jc w:val="center"/>
                               <w:rPr>
-                                <w:rFonts w:ascii="Viner Hand ITC" w:hAnsi="Viner Hand ITC"/>
+                                <w:rFonts w:ascii="Freestyle Script" w:hAnsi="Freestyle Script" w:cs="Traditional Arabic"/>
                                 <w:b/>
-                                <w:sz w:val="52"/>
-                                <w:szCs w:val="52"/>
+                                <w:sz w:val="72"/>
+                                <w:szCs w:val="72"/>
                                 <w:lang w:val="en-GB"/>
                                 <w14:shadow w14:blurRad="41275" w14:dist="20320" w14:dir="1800000" w14:sx="100000" w14:sy="100000" w14:kx="0" w14:ky="0" w14:algn="tl">
                                   <w14:srgbClr w14:val="000000">
@@ -269,10 +201,10 @@
                             </w:pPr>
                             <w:r>
                               <w:rPr>
-                                <w:rFonts w:ascii="Viner Hand ITC" w:hAnsi="Viner Hand ITC"/>
+                                <w:rFonts w:ascii="Freestyle Script" w:hAnsi="Freestyle Script" w:cs="Traditional Arabic"/>
                                 <w:b/>
-                                <w:sz w:val="52"/>
-                                <w:szCs w:val="52"/>
+                                <w:sz w:val="72"/>
+                                <w:szCs w:val="72"/>
                                 <w:lang w:val="en-GB"/>
                                 <w14:shadow w14:blurRad="41275" w14:dist="20320" w14:dir="1800000" w14:sx="100000" w14:sy="100000" w14:kx="0" w14:ky="0" w14:algn="tl">
                                   <w14:srgbClr w14:val="000000">
@@ -287,14 +219,14 @@
                                   <w14:round/>
                                 </w14:textOutline>
                               </w:rPr>
-                              <w:t xml:space="preserve">H </w:t>
+                              <w:t>H</w:t>
                             </w:r>
                             <w:r>
                               <w:rPr>
-                                <w:rFonts w:ascii="Viner Hand ITC" w:hAnsi="Viner Hand ITC"/>
-                                <w:bCs/>
-                                <w:sz w:val="52"/>
-                                <w:szCs w:val="52"/>
+                                <w:rFonts w:ascii="Freestyle Script" w:hAnsi="Freestyle Script" w:cs="Traditional Arabic"/>
+                                <w:b/>
+                                <w:sz w:val="36"/>
+                                <w:szCs w:val="36"/>
                                 <w:lang w:val="en-GB"/>
                                 <w14:shadow w14:blurRad="41275" w14:dist="20320" w14:dir="1800000" w14:sx="100000" w14:sy="100000" w14:kx="0" w14:ky="0" w14:algn="tl">
                                   <w14:srgbClr w14:val="000000">
@@ -313,10 +245,10 @@
                             </w:r>
                             <w:r>
                               <w:rPr>
-                                <w:rFonts w:ascii="Viner Hand ITC" w:hAnsi="Viner Hand ITC"/>
+                                <w:rFonts w:ascii="Freestyle Script" w:hAnsi="Freestyle Script" w:cs="Traditional Arabic"/>
                                 <w:b/>
-                                <w:sz w:val="52"/>
-                                <w:szCs w:val="52"/>
+                                <w:sz w:val="72"/>
+                                <w:szCs w:val="72"/>
                                 <w:lang w:val="en-GB"/>
                                 <w14:shadow w14:blurRad="41275" w14:dist="20320" w14:dir="1800000" w14:sx="100000" w14:sy="100000" w14:kx="0" w14:ky="0" w14:algn="tl">
                                   <w14:srgbClr w14:val="000000">
@@ -331,18 +263,18 @@
                                   <w14:round/>
                                 </w14:textOutline>
                               </w:rPr>
-                              <w:t xml:space="preserve"> N</w:t>
+                              <w:t>N</w:t>
                             </w:r>
                           </w:p>
                           <w:p>
                             <w:pPr>
                               <w:jc w:val="center"/>
                               <w:rPr>
-                                <w:rFonts w:ascii="Viner Hand ITC" w:hAnsi="Viner Hand ITC"/>
+                                <w:rFonts w:ascii="Bradley Hand ITC" w:hAnsi="Bradley Hand ITC" w:cs="Traditional Arabic"/>
                                 <w:bCs/>
                                 <w:color w:val="EEECE1" w:themeColor="background2"/>
-                                <w:sz w:val="28"/>
-                                <w:szCs w:val="28"/>
+                                <w:sz w:val="24"/>
+                                <w:szCs w:val="24"/>
                                 <w:lang w:val="en-GB"/>
                                 <w14:shadow w14:blurRad="41275" w14:dist="20320" w14:dir="1800000" w14:sx="100000" w14:sy="100000" w14:kx="0" w14:ky="0" w14:algn="tl">
                                   <w14:srgbClr w14:val="000000">
@@ -368,10 +300,10 @@
                             </w:pPr>
                             <w:r>
                               <w:rPr>
-                                <w:rFonts w:ascii="Viner Hand ITC" w:hAnsi="Viner Hand ITC"/>
+                                <w:rFonts w:ascii="Bradley Hand ITC" w:hAnsi="Bradley Hand ITC" w:cs="Traditional Arabic"/>
                                 <w:bCs/>
-                                <w:sz w:val="28"/>
-                                <w:szCs w:val="28"/>
+                                <w:sz w:val="24"/>
+                                <w:szCs w:val="24"/>
                                 <w:lang w:val="en-GB"/>
                                 <w14:shadow w14:blurRad="41275" w14:dist="20320" w14:dir="1800000" w14:sx="100000" w14:sy="100000" w14:kx="0" w14:ky="0" w14:algn="tl">
                                   <w14:srgbClr w14:val="000000">
@@ -412,17 +344,17 @@
                 <v:stroke joinstyle="miter"/>
                 <v:path gradientshapeok="t" o:connecttype="rect"/>
               </v:shapetype>
-              <v:shape id="Text Box 3" o:spid="_x0000_s1026" type="#_x0000_t202" style="position:absolute;margin-left:169.1pt;margin-top:64.5pt;width:120pt;height:94.5pt;z-index:251658224;visibility:visible;mso-wrap-style:square;mso-width-percent:0;mso-height-percent:0;mso-wrap-distance-left:9pt;mso-wrap-distance-top:0;mso-wrap-distance-right:9pt;mso-wrap-distance-bottom:0;mso-position-horizontal:absolute;mso-position-horizontal-relative:text;mso-position-vertical:absolute;mso-position-vertical-relative:text;mso-width-percent:0;mso-height-percent:0;mso-width-relative:margin;mso-height-relative:margin;v-text-anchor:top" o:gfxdata="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" filled="f" stroked="f">
+              <v:shape id="Text Box 3" o:spid="_x0000_s1026" type="#_x0000_t202" style="position:absolute;margin-left:192.7pt;margin-top:64.15pt;width:69pt;height:93.75pt;z-index:251658224;visibility:visible;mso-wrap-style:square;mso-width-percent:0;mso-height-percent:0;mso-wrap-distance-left:9pt;mso-wrap-distance-top:0;mso-wrap-distance-right:9pt;mso-wrap-distance-bottom:0;mso-position-horizontal:absolute;mso-position-horizontal-relative:text;mso-position-vertical:absolute;mso-position-vertical-relative:text;mso-width-percent:0;mso-height-percent:0;mso-width-relative:margin;mso-height-relative:margin;v-text-anchor:top" o:gfxdata="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" filled="f" stroked="f">
                 <v:textbox>
                   <w:txbxContent>
                     <w:p>
                       <w:pPr>
                         <w:jc w:val="center"/>
                         <w:rPr>
-                          <w:rFonts w:ascii="Viner Hand ITC" w:hAnsi="Viner Hand ITC"/>
+                          <w:rFonts w:ascii="Freestyle Script" w:hAnsi="Freestyle Script" w:cs="Traditional Arabic"/>
                           <w:b/>
-                          <w:sz w:val="52"/>
-                          <w:szCs w:val="52"/>
+                          <w:sz w:val="72"/>
+                          <w:szCs w:val="72"/>
                           <w:lang w:val="en-GB"/>
                           <w14:shadow w14:blurRad="41275" w14:dist="20320" w14:dir="1800000" w14:sx="100000" w14:sy="100000" w14:kx="0" w14:ky="0" w14:algn="tl">
                             <w14:srgbClr w14:val="000000">
@@ -440,10 +372,10 @@
                       </w:pPr>
                       <w:r>
                         <w:rPr>
-                          <w:rFonts w:ascii="Viner Hand ITC" w:hAnsi="Viner Hand ITC"/>
+                          <w:rFonts w:ascii="Freestyle Script" w:hAnsi="Freestyle Script" w:cs="Traditional Arabic"/>
                           <w:b/>
-                          <w:sz w:val="52"/>
-                          <w:szCs w:val="52"/>
+                          <w:sz w:val="72"/>
+                          <w:szCs w:val="72"/>
                           <w:lang w:val="en-GB"/>
                           <w14:shadow w14:blurRad="41275" w14:dist="20320" w14:dir="1800000" w14:sx="100000" w14:sy="100000" w14:kx="0" w14:ky="0" w14:algn="tl">
                             <w14:srgbClr w14:val="000000">
@@ -458,14 +390,14 @@
                             <w14:round/>
                           </w14:textOutline>
                         </w:rPr>
-                        <w:t xml:space="preserve">H </w:t>
+                        <w:t>H</w:t>
                       </w:r>
                       <w:r>
                         <w:rPr>
-                          <w:rFonts w:ascii="Viner Hand ITC" w:hAnsi="Viner Hand ITC"/>
-                          <w:bCs/>
-                          <w:sz w:val="52"/>
-                          <w:szCs w:val="52"/>
+                          <w:rFonts w:ascii="Freestyle Script" w:hAnsi="Freestyle Script" w:cs="Traditional Arabic"/>
+                          <w:b/>
+                          <w:sz w:val="36"/>
+                          <w:szCs w:val="36"/>
                           <w:lang w:val="en-GB"/>
                           <w14:shadow w14:blurRad="41275" w14:dist="20320" w14:dir="1800000" w14:sx="100000" w14:sy="100000" w14:kx="0" w14:ky="0" w14:algn="tl">
                             <w14:srgbClr w14:val="000000">
@@ -484,10 +416,10 @@
                       </w:r>
                       <w:r>
                         <w:rPr>
-                          <w:rFonts w:ascii="Viner Hand ITC" w:hAnsi="Viner Hand ITC"/>
+                          <w:rFonts w:ascii="Freestyle Script" w:hAnsi="Freestyle Script" w:cs="Traditional Arabic"/>
                           <w:b/>
-                          <w:sz w:val="52"/>
-                          <w:szCs w:val="52"/>
+                          <w:sz w:val="72"/>
+                          <w:szCs w:val="72"/>
                           <w:lang w:val="en-GB"/>
                           <w14:shadow w14:blurRad="41275" w14:dist="20320" w14:dir="1800000" w14:sx="100000" w14:sy="100000" w14:kx="0" w14:ky="0" w14:algn="tl">
                             <w14:srgbClr w14:val="000000">
@@ -502,18 +434,18 @@
                             <w14:round/>
                           </w14:textOutline>
                         </w:rPr>
-                        <w:t xml:space="preserve"> N</w:t>
+                        <w:t>N</w:t>
                       </w:r>
                     </w:p>
                     <w:p>
                       <w:pPr>
                         <w:jc w:val="center"/>
                         <w:rPr>
-                          <w:rFonts w:ascii="Viner Hand ITC" w:hAnsi="Viner Hand ITC"/>
+                          <w:rFonts w:ascii="Bradley Hand ITC" w:hAnsi="Bradley Hand ITC" w:cs="Traditional Arabic"/>
                           <w:bCs/>
                           <w:color w:val="EEECE1" w:themeColor="background2"/>
-                          <w:sz w:val="28"/>
-                          <w:szCs w:val="28"/>
+                          <w:sz w:val="24"/>
+                          <w:szCs w:val="24"/>
                           <w:lang w:val="en-GB"/>
                           <w14:shadow w14:blurRad="41275" w14:dist="20320" w14:dir="1800000" w14:sx="100000" w14:sy="100000" w14:kx="0" w14:ky="0" w14:algn="tl">
                             <w14:srgbClr w14:val="000000">
@@ -539,10 +471,10 @@
                       </w:pPr>
                       <w:r>
                         <w:rPr>
-                          <w:rFonts w:ascii="Viner Hand ITC" w:hAnsi="Viner Hand ITC"/>
+                          <w:rFonts w:ascii="Bradley Hand ITC" w:hAnsi="Bradley Hand ITC" w:cs="Traditional Arabic"/>
                           <w:bCs/>
-                          <w:sz w:val="28"/>
-                          <w:szCs w:val="28"/>
+                          <w:sz w:val="24"/>
+                          <w:szCs w:val="24"/>
                           <w:lang w:val="en-GB"/>
                           <w14:shadow w14:blurRad="41275" w14:dist="20320" w14:dir="1800000" w14:sx="100000" w14:sy="100000" w14:kx="0" w14:ky="0" w14:algn="tl">
                             <w14:srgbClr w14:val="000000">
@@ -564,6 +496,77 @@
                 </v:textbox>
                 <w10:wrap type="square"/>
               </v:shape>
+            </w:pict>
+          </mc:Fallback>
+        </mc:AlternateContent>
+      </w:r>
+      <w:r>
+        <w:rPr>
+          <w:rFonts w:asciiTheme="majorBidi" w:hAnsiTheme="majorBidi" w:cstheme="majorBidi"/>
+          <w:noProof/>
+          <w:lang w:val="en-GB" w:eastAsia="en-GB"/>
+        </w:rPr>
+        <mc:AlternateContent>
+          <mc:Choice Requires="wps">
+            <w:drawing>
+              <wp:anchor distT="0" distB="0" distL="114300" distR="114300" simplePos="0" relativeHeight="251679744" behindDoc="0" locked="0" layoutInCell="1" allowOverlap="1" wp14:anchorId="1157DBFF" wp14:editId="729F80AD">
+                <wp:simplePos x="0" y="0"/>
+                <wp:positionH relativeFrom="column">
+                  <wp:posOffset>2595245</wp:posOffset>
+                </wp:positionH>
+                <wp:positionV relativeFrom="paragraph">
+                  <wp:posOffset>1510665</wp:posOffset>
+                </wp:positionV>
+                <wp:extent cx="581025" cy="0"/>
+                <wp:effectExtent l="0" t="0" r="9525" b="19050"/>
+                <wp:wrapNone/>
+                <wp:docPr id="1" name="Straight Connector 1"/>
+                <wp:cNvGraphicFramePr/>
+                <a:graphic xmlns:a="http://schemas.openxmlformats.org/drawingml/2006/main">
+                  <a:graphicData uri="http://schemas.microsoft.com/office/word/2010/wordprocessingShape">
+                    <wps:wsp>
+                      <wps:cNvCnPr/>
+                      <wps:spPr>
+                        <a:xfrm>
+                          <a:off x="0" y="0"/>
+                          <a:ext cx="581025" cy="0"/>
+                        </a:xfrm>
+                        <a:prstGeom prst="line">
+                          <a:avLst/>
+                        </a:prstGeom>
+                        <a:ln w="19050">
+                          <a:solidFill>
+                            <a:schemeClr val="tx1"/>
+                          </a:solidFill>
+                        </a:ln>
+                      </wps:spPr>
+                      <wps:style>
+                        <a:lnRef idx="1">
+                          <a:schemeClr val="accent1"/>
+                        </a:lnRef>
+                        <a:fillRef idx="0">
+                          <a:schemeClr val="accent1"/>
+                        </a:fillRef>
+                        <a:effectRef idx="0">
+                          <a:schemeClr val="accent1"/>
+                        </a:effectRef>
+                        <a:fontRef idx="minor">
+                          <a:schemeClr val="tx1"/>
+                        </a:fontRef>
+                      </wps:style>
+                      <wps:bodyPr/>
+                    </wps:wsp>
+                  </a:graphicData>
+                </a:graphic>
+                <wp14:sizeRelH relativeFrom="margin">
+                  <wp14:pctWidth>0</wp14:pctWidth>
+                </wp14:sizeRelH>
+              </wp:anchor>
+            </w:drawing>
+          </mc:Choice>
+          <mc:Fallback>
+            <w:pict>
+              <v:line id="Straight Connector 1" o:spid="_x0000_s1026" style="position:absolute;z-index:251679744;visibility:visible;mso-wrap-style:square;mso-width-percent:0;mso-wrap-distance-left:9pt;mso-wrap-distance-top:0;mso-wrap-distance-right:9pt;mso-wrap-distance-bottom:0;mso-position-horizontal:absolute;mso-position-horizontal-relative:text;mso-position-vertical:absolute;mso-position-vertical-relative:text;mso-width-percent:0;mso-width-relative:margin" from="204.35pt,118.95pt" to="250.1pt,118.95pt" o:gfxdata="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" strokecolor="black [3213]" strokeweight="1.5pt"/>
             </w:pict>
           </mc:Fallback>
         </mc:AlternateContent>
@@ -1311,7 +1314,7 @@
 </file>
 
 <file path=customXml/itemProps1.xml><?xml version="1.0" encoding="utf-8"?>
-<ds:datastoreItem xmlns:ds="http://schemas.openxmlformats.org/officeDocument/2006/customXml" ds:itemID="{3DF35483-0318-408C-A947-4B345B038F17}">
+<ds:datastoreItem xmlns:ds="http://schemas.openxmlformats.org/officeDocument/2006/customXml" ds:itemID="{CB5C23BB-7F3E-438B-85E2-845BB427D837}">
   <ds:schemaRefs>
     <ds:schemaRef ds:uri="http://schemas.openxmlformats.org/officeDocument/2006/bibliography"/>
   </ds:schemaRefs>

</xml_diff>